<commit_message>
Update lighting and scale
</commit_message>
<xml_diff>
--- a/logbook.docx
+++ b/logbook.docx
@@ -465,14 +465,14 @@
         <w:t xml:space="preserve"> </w:t>
       </w:r>
       <w:r>
-        <w:t>Set up helicopter movement by creating a variable to keep track of the location.</w:t>
-      </w:r>
-      <w:r>
-        <w:t xml:space="preserve"> I had a little trouble ensuring that the movement always occurred in the direction expected once the helicopter had been rotated but applied trig to solve this. I also set up camera tracking so it follows the helicopter from behind. I also had a little trouble this as I needed to ensure that the camera and helicopter rotated as one. I solved this by reordering a few lines. I also had the rotors stop spinning when the play touches the ground. The helicopter must also stay above ground. The user can also not take off until the rotors reach max rpm.</w:t>
-      </w:r>
-    </w:p>
-    <w:p>
-      <w:r>
+        <w:t>Set up helicopter movement by creating a variable to keep track of the location. I had a little trouble ensuring that the movement always occurred in the direction expected once the helicopter had been rotated but applied trig to solve this. I also set up camera tracking so it follows the helicopter from behind. I also had a little trouble this as I needed to ensure that the camera and helicopter rotated as one. I solved this by reordering a few lines. I also had the rotors stop spinning when the play touches the ground. The helicopter must also stay above ground. The user can also not take off until the rotors reach max rpm.</w:t>
+      </w:r>
+    </w:p>
+    <w:p>
+      <w:r>
+        <w:rPr>
+          <w:noProof/>
+        </w:rPr>
         <w:drawing>
           <wp:inline distT="0" distB="0" distL="0" distR="0" wp14:anchorId="36E04BEF" wp14:editId="1C044BDD">
             <wp:extent cx="5905500" cy="4068962"/>
@@ -529,49 +529,7 @@
           <w:b/>
           <w:bCs/>
         </w:rPr>
-        <w:t>0</w:t>
-      </w:r>
-      <w:r>
-        <w:rPr>
-          <w:b/>
-          <w:bCs/>
-        </w:rPr>
-        <w:t>8</w:t>
-      </w:r>
-      <w:r>
-        <w:rPr>
-          <w:b/>
-          <w:bCs/>
-        </w:rPr>
-        <w:t xml:space="preserve">/10/2024, </w:t>
-      </w:r>
-      <w:r>
-        <w:rPr>
-          <w:b/>
-          <w:bCs/>
-        </w:rPr>
-        <w:t>4</w:t>
-      </w:r>
-      <w:r>
-        <w:rPr>
-          <w:b/>
-          <w:bCs/>
-        </w:rPr>
-        <w:t xml:space="preserve"> - </w:t>
-      </w:r>
-      <w:r>
-        <w:rPr>
-          <w:b/>
-          <w:bCs/>
-        </w:rPr>
-        <w:t>5</w:t>
-      </w:r>
-      <w:r>
-        <w:rPr>
-          <w:b/>
-          <w:bCs/>
-        </w:rPr>
-        <w:t>pm</w:t>
+        <w:br w:type="page"/>
       </w:r>
     </w:p>
     <w:p>
@@ -586,16 +544,36 @@
           <w:b/>
           <w:bCs/>
         </w:rPr>
+        <w:lastRenderedPageBreak/>
+        <w:t>15</w:t>
+      </w:r>
+      <w:r>
+        <w:rPr>
+          <w:b/>
+          <w:bCs/>
+        </w:rPr>
+        <w:t>/10/2024, 4 - 5pm</w:t>
+      </w:r>
+    </w:p>
+    <w:p>
+      <w:pPr>
+        <w:rPr>
+          <w:b/>
+          <w:bCs/>
+        </w:rPr>
+      </w:pPr>
+      <w:r>
+        <w:rPr>
+          <w:b/>
+          <w:bCs/>
+        </w:rPr>
         <w:t>To Do</w:t>
       </w:r>
       <w:r>
         <w:t>:</w:t>
       </w:r>
       <w:r>
-        <w:t xml:space="preserve"> </w:t>
-      </w:r>
-      <w:r>
-        <w:t>Lighting</w:t>
+        <w:t xml:space="preserve"> Lighting</w:t>
       </w:r>
     </w:p>
     <w:p>
@@ -608,6 +586,159 @@
       </w:r>
       <w:r>
         <w:t xml:space="preserve">: </w:t>
+      </w:r>
+      <w:r>
+        <w:t xml:space="preserve">Increased the size of the ground plane. Added a spotlight to the helicopter and animate it so it moves when the helicopter moves. Also replaced the global lighting (directional lighting). This might need further work as I’m unsure how much this new lighting system affects the world.  </w:t>
+      </w:r>
+    </w:p>
+    <w:p>
+      <w:r>
+        <w:rPr>
+          <w:noProof/>
+        </w:rPr>
+        <w:drawing>
+          <wp:inline distT="0" distB="0" distL="0" distR="0" wp14:anchorId="5A37FB73" wp14:editId="0A2C4B3F">
+            <wp:extent cx="5619750" cy="4674176"/>
+            <wp:effectExtent l="0" t="0" r="0" b="0"/>
+            <wp:docPr id="422955566" name="Picture 1" descr="A screenshot of a video game&#10;&#10;Description automatically generated"/>
+            <wp:cNvGraphicFramePr>
+              <a:graphicFrameLocks xmlns:a="http://schemas.openxmlformats.org/drawingml/2006/main" noChangeAspect="1"/>
+            </wp:cNvGraphicFramePr>
+            <a:graphic xmlns:a="http://schemas.openxmlformats.org/drawingml/2006/main">
+              <a:graphicData uri="http://schemas.openxmlformats.org/drawingml/2006/picture">
+                <pic:pic xmlns:pic="http://schemas.openxmlformats.org/drawingml/2006/picture">
+                  <pic:nvPicPr>
+                    <pic:cNvPr id="422955566" name="Picture 1" descr="A screenshot of a video game&#10;&#10;Description automatically generated"/>
+                    <pic:cNvPicPr/>
+                  </pic:nvPicPr>
+                  <pic:blipFill>
+                    <a:blip r:embed="rId8"/>
+                    <a:stretch>
+                      <a:fillRect/>
+                    </a:stretch>
+                  </pic:blipFill>
+                  <pic:spPr>
+                    <a:xfrm>
+                      <a:off x="0" y="0"/>
+                      <a:ext cx="5626390" cy="4679699"/>
+                    </a:xfrm>
+                    <a:prstGeom prst="rect">
+                      <a:avLst/>
+                    </a:prstGeom>
+                  </pic:spPr>
+                </pic:pic>
+              </a:graphicData>
+            </a:graphic>
+          </wp:inline>
+        </w:drawing>
+      </w:r>
+    </w:p>
+    <w:p>
+      <w:r>
+        <w:br w:type="page"/>
+      </w:r>
+    </w:p>
+    <w:p>
+      <w:pPr>
+        <w:rPr>
+          <w:b/>
+          <w:bCs/>
+        </w:rPr>
+      </w:pPr>
+      <w:r>
+        <w:rPr>
+          <w:b/>
+          <w:bCs/>
+        </w:rPr>
+        <w:lastRenderedPageBreak/>
+        <w:t>18/10/2024, 10 – 11am</w:t>
+      </w:r>
+    </w:p>
+    <w:p>
+      <w:pPr>
+        <w:rPr>
+          <w:b/>
+          <w:bCs/>
+        </w:rPr>
+      </w:pPr>
+      <w:r>
+        <w:rPr>
+          <w:b/>
+          <w:bCs/>
+        </w:rPr>
+        <w:t>To Do</w:t>
+      </w:r>
+      <w:r>
+        <w:t>:</w:t>
+      </w:r>
+      <w:r>
+        <w:t xml:space="preserve"> Textures</w:t>
+      </w:r>
+    </w:p>
+    <w:p>
+      <w:r>
+        <w:rPr>
+          <w:b/>
+          <w:bCs/>
+        </w:rPr>
+        <w:t>Work Done</w:t>
+      </w:r>
+      <w:r>
+        <w:t xml:space="preserve">: </w:t>
+      </w:r>
+      <w:r>
+        <w:t>I did some research to ensure that my helicopter followed the scale I set of 1.0 GL Unit = 1 metre. This included changing the rotor RPM to what most helicopters operate at with the main and tail rotors having a different speed</w:t>
+      </w:r>
+      <w:r>
+        <w:t xml:space="preserve"> and how fast the helicopter moves</w:t>
+      </w:r>
+      <w:r>
+        <w:t>. Also because the template needs the variable in a ‘per second’, I need</w:t>
+      </w:r>
+      <w:r>
+        <w:t>ed</w:t>
+      </w:r>
+      <w:r>
+        <w:t xml:space="preserve"> to adjust the RPM value to be revolutions per second.</w:t>
+      </w:r>
+    </w:p>
+    <w:p>
+      <w:r>
+        <w:drawing>
+          <wp:inline distT="0" distB="0" distL="0" distR="0" wp14:anchorId="4039091D" wp14:editId="5CB558DC">
+            <wp:extent cx="4114800" cy="3162176"/>
+            <wp:effectExtent l="0" t="0" r="0" b="635"/>
+            <wp:docPr id="251336506" name="Picture 1" descr="A grey helicopter flying in the air&#10;&#10;Description automatically generated"/>
+            <wp:cNvGraphicFramePr>
+              <a:graphicFrameLocks xmlns:a="http://schemas.openxmlformats.org/drawingml/2006/main" noChangeAspect="1"/>
+            </wp:cNvGraphicFramePr>
+            <a:graphic xmlns:a="http://schemas.openxmlformats.org/drawingml/2006/main">
+              <a:graphicData uri="http://schemas.openxmlformats.org/drawingml/2006/picture">
+                <pic:pic xmlns:pic="http://schemas.openxmlformats.org/drawingml/2006/picture">
+                  <pic:nvPicPr>
+                    <pic:cNvPr id="251336506" name="Picture 1" descr="A grey helicopter flying in the air&#10;&#10;Description automatically generated"/>
+                    <pic:cNvPicPr/>
+                  </pic:nvPicPr>
+                  <pic:blipFill>
+                    <a:blip r:embed="rId9"/>
+                    <a:stretch>
+                      <a:fillRect/>
+                    </a:stretch>
+                  </pic:blipFill>
+                  <pic:spPr>
+                    <a:xfrm>
+                      <a:off x="0" y="0"/>
+                      <a:ext cx="4119695" cy="3165938"/>
+                    </a:xfrm>
+                    <a:prstGeom prst="rect">
+                      <a:avLst/>
+                    </a:prstGeom>
+                  </pic:spPr>
+                </pic:pic>
+              </a:graphicData>
+            </a:graphic>
+          </wp:inline>
+        </w:drawing>
       </w:r>
     </w:p>
     <w:sectPr>
@@ -1020,7 +1151,7 @@
   <w:style w:type="paragraph" w:default="1" w:styleId="Normal">
     <w:name w:val="Normal"/>
     <w:qFormat/>
-    <w:rsid w:val="0023654A"/>
+    <w:rsid w:val="000849B8"/>
   </w:style>
   <w:style w:type="paragraph" w:styleId="Heading1">
     <w:name w:val="heading 1"/>

</xml_diff>

<commit_message>
Display random noise on ground
</commit_message>
<xml_diff>
--- a/logbook.docx
+++ b/logbook.docx
@@ -597,9 +597,17 @@
           <w:noProof/>
         </w:rPr>
         <w:drawing>
-          <wp:inline distT="0" distB="0" distL="0" distR="0" wp14:anchorId="5A37FB73" wp14:editId="0A2C4B3F">
-            <wp:extent cx="5619750" cy="4674176"/>
-            <wp:effectExtent l="0" t="0" r="0" b="0"/>
+          <wp:anchor distT="0" distB="0" distL="114300" distR="114300" simplePos="0" relativeHeight="251662336" behindDoc="0" locked="0" layoutInCell="1" allowOverlap="0" wp14:anchorId="5A37FB73" wp14:editId="09BFA3E3">
+            <wp:simplePos x="0" y="0"/>
+            <wp:positionH relativeFrom="column">
+              <wp:posOffset>57150</wp:posOffset>
+            </wp:positionH>
+            <wp:positionV relativeFrom="paragraph">
+              <wp:posOffset>22860</wp:posOffset>
+            </wp:positionV>
+            <wp:extent cx="5619600" cy="4672800"/>
+            <wp:effectExtent l="0" t="0" r="635" b="0"/>
+            <wp:wrapSquare wrapText="bothSides"/>
             <wp:docPr id="422955566" name="Picture 1" descr="A screenshot of a video game&#10;&#10;Description automatically generated"/>
             <wp:cNvGraphicFramePr>
               <a:graphicFrameLocks xmlns:a="http://schemas.openxmlformats.org/drawingml/2006/main" noChangeAspect="1"/>
@@ -612,7 +620,13 @@
                     <pic:cNvPicPr/>
                   </pic:nvPicPr>
                   <pic:blipFill>
-                    <a:blip r:embed="rId8"/>
+                    <a:blip r:embed="rId8">
+                      <a:extLst>
+                        <a:ext uri="{28A0092B-C50C-407E-A947-70E740481C1C}">
+                          <a14:useLocalDpi xmlns:a14="http://schemas.microsoft.com/office/drawing/2010/main" val="0"/>
+                        </a:ext>
+                      </a:extLst>
+                    </a:blip>
                     <a:stretch>
                       <a:fillRect/>
                     </a:stretch>
@@ -620,7 +634,7 @@
                   <pic:spPr>
                     <a:xfrm>
                       <a:off x="0" y="0"/>
-                      <a:ext cx="5626390" cy="4679699"/>
+                      <a:ext cx="5619600" cy="4672800"/>
                     </a:xfrm>
                     <a:prstGeom prst="rect">
                       <a:avLst/>
@@ -629,7 +643,13 @@
                 </pic:pic>
               </a:graphicData>
             </a:graphic>
-          </wp:inline>
+            <wp14:sizeRelH relativeFrom="margin">
+              <wp14:pctWidth>0</wp14:pctWidth>
+            </wp14:sizeRelH>
+            <wp14:sizeRelV relativeFrom="margin">
+              <wp14:pctHeight>0</wp14:pctHeight>
+            </wp14:sizeRelV>
+          </wp:anchor>
         </w:drawing>
       </w:r>
     </w:p>
@@ -651,7 +671,35 @@
           <w:bCs/>
         </w:rPr>
         <w:lastRenderedPageBreak/>
-        <w:t>18/10/2024, 10 – 11am</w:t>
+        <w:t>18/10/2024, 10</w:t>
+      </w:r>
+      <w:r>
+        <w:rPr>
+          <w:b/>
+          <w:bCs/>
+        </w:rPr>
+        <w:t>am</w:t>
+      </w:r>
+      <w:r>
+        <w:rPr>
+          <w:b/>
+          <w:bCs/>
+        </w:rPr>
+        <w:t xml:space="preserve"> – </w:t>
+      </w:r>
+      <w:r>
+        <w:rPr>
+          <w:b/>
+          <w:bCs/>
+        </w:rPr>
+        <w:t>4p</w:t>
+      </w:r>
+      <w:r>
+        <w:rPr>
+          <w:b/>
+          <w:bCs/>
+        </w:rPr>
+        <w:t>m</w:t>
       </w:r>
     </w:p>
     <w:p>
@@ -704,10 +752,115 @@
     </w:p>
     <w:p>
       <w:r>
+        <w:t>Next I found a texture for the ground but it was in .</w:t>
+      </w:r>
+      <w:proofErr w:type="spellStart"/>
+      <w:r>
+        <w:t>png</w:t>
+      </w:r>
+      <w:proofErr w:type="spellEnd"/>
+      <w:r>
+        <w:t xml:space="preserve"> format so I opened up a sandbox and after playing around with the settings, managed to export a .ppm file that would work. I did have some trouble applying it so I used the </w:t>
+      </w:r>
+      <w:proofErr w:type="spellStart"/>
+      <w:r>
+        <w:t>createTexture</w:t>
+      </w:r>
+      <w:proofErr w:type="spellEnd"/>
+      <w:r>
+        <w:t xml:space="preserve"> function to put a random noise texture on the ground.</w:t>
+      </w:r>
+    </w:p>
+    <w:p>
+      <w:r>
         <w:drawing>
-          <wp:inline distT="0" distB="0" distL="0" distR="0" wp14:anchorId="4039091D" wp14:editId="5CB558DC">
-            <wp:extent cx="4114800" cy="3162176"/>
-            <wp:effectExtent l="0" t="0" r="0" b="635"/>
+          <wp:anchor distT="0" distB="0" distL="114300" distR="114300" simplePos="0" relativeHeight="251661312" behindDoc="1" locked="0" layoutInCell="1" allowOverlap="1" wp14:anchorId="4B871EFB" wp14:editId="34158AC1">
+            <wp:simplePos x="0" y="0"/>
+            <wp:positionH relativeFrom="column">
+              <wp:posOffset>2571750</wp:posOffset>
+            </wp:positionH>
+            <wp:positionV relativeFrom="paragraph">
+              <wp:posOffset>38735</wp:posOffset>
+            </wp:positionV>
+            <wp:extent cx="2819400" cy="1989455"/>
+            <wp:effectExtent l="0" t="0" r="0" b="0"/>
+            <wp:wrapTight wrapText="bothSides">
+              <wp:wrapPolygon edited="0">
+                <wp:start x="0" y="0"/>
+                <wp:lineTo x="0" y="21304"/>
+                <wp:lineTo x="21454" y="21304"/>
+                <wp:lineTo x="21454" y="0"/>
+                <wp:lineTo x="0" y="0"/>
+              </wp:wrapPolygon>
+            </wp:wrapTight>
+            <wp:docPr id="74061489" name="Picture 1" descr="A satellite flying in the sky&#10;&#10;Description automatically generated with medium confidence"/>
+            <wp:cNvGraphicFramePr>
+              <a:graphicFrameLocks xmlns:a="http://schemas.openxmlformats.org/drawingml/2006/main" noChangeAspect="1"/>
+            </wp:cNvGraphicFramePr>
+            <a:graphic xmlns:a="http://schemas.openxmlformats.org/drawingml/2006/main">
+              <a:graphicData uri="http://schemas.openxmlformats.org/drawingml/2006/picture">
+                <pic:pic xmlns:pic="http://schemas.openxmlformats.org/drawingml/2006/picture">
+                  <pic:nvPicPr>
+                    <pic:cNvPr id="74061489" name="Picture 1" descr="A satellite flying in the sky&#10;&#10;Description automatically generated with medium confidence"/>
+                    <pic:cNvPicPr/>
+                  </pic:nvPicPr>
+                  <pic:blipFill>
+                    <a:blip r:embed="rId9" cstate="print">
+                      <a:extLst>
+                        <a:ext uri="{28A0092B-C50C-407E-A947-70E740481C1C}">
+                          <a14:useLocalDpi xmlns:a14="http://schemas.microsoft.com/office/drawing/2010/main" val="0"/>
+                        </a:ext>
+                      </a:extLst>
+                    </a:blip>
+                    <a:stretch>
+                      <a:fillRect/>
+                    </a:stretch>
+                  </pic:blipFill>
+                  <pic:spPr>
+                    <a:xfrm>
+                      <a:off x="0" y="0"/>
+                      <a:ext cx="2819400" cy="1989455"/>
+                    </a:xfrm>
+                    <a:prstGeom prst="rect">
+                      <a:avLst/>
+                    </a:prstGeom>
+                  </pic:spPr>
+                </pic:pic>
+              </a:graphicData>
+            </a:graphic>
+            <wp14:sizeRelH relativeFrom="margin">
+              <wp14:pctWidth>0</wp14:pctWidth>
+            </wp14:sizeRelH>
+            <wp14:sizeRelV relativeFrom="margin">
+              <wp14:pctHeight>0</wp14:pctHeight>
+            </wp14:sizeRelV>
+          </wp:anchor>
+        </w:drawing>
+      </w:r>
+      <w:r>
+        <w:rPr>
+          <w:noProof/>
+        </w:rPr>
+        <w:drawing>
+          <wp:anchor distT="0" distB="0" distL="114300" distR="114300" simplePos="0" relativeHeight="251660288" behindDoc="1" locked="0" layoutInCell="1" allowOverlap="1" wp14:anchorId="4039091D" wp14:editId="4AD6F8D9">
+            <wp:simplePos x="0" y="0"/>
+            <wp:positionH relativeFrom="margin">
+              <wp:align>left</wp:align>
+            </wp:positionH>
+            <wp:positionV relativeFrom="paragraph">
+              <wp:posOffset>38100</wp:posOffset>
+            </wp:positionV>
+            <wp:extent cx="2552700" cy="1960880"/>
+            <wp:effectExtent l="0" t="0" r="0" b="1270"/>
+            <wp:wrapTight wrapText="bothSides">
+              <wp:wrapPolygon edited="0">
+                <wp:start x="0" y="0"/>
+                <wp:lineTo x="0" y="21404"/>
+                <wp:lineTo x="21439" y="21404"/>
+                <wp:lineTo x="21439" y="0"/>
+                <wp:lineTo x="0" y="0"/>
+              </wp:wrapPolygon>
+            </wp:wrapTight>
             <wp:docPr id="251336506" name="Picture 1" descr="A grey helicopter flying in the air&#10;&#10;Description automatically generated"/>
             <wp:cNvGraphicFramePr>
               <a:graphicFrameLocks xmlns:a="http://schemas.openxmlformats.org/drawingml/2006/main" noChangeAspect="1"/>
@@ -720,7 +873,13 @@
                     <pic:cNvPicPr/>
                   </pic:nvPicPr>
                   <pic:blipFill>
-                    <a:blip r:embed="rId9"/>
+                    <a:blip r:embed="rId10" cstate="print">
+                      <a:extLst>
+                        <a:ext uri="{28A0092B-C50C-407E-A947-70E740481C1C}">
+                          <a14:useLocalDpi xmlns:a14="http://schemas.microsoft.com/office/drawing/2010/main" val="0"/>
+                        </a:ext>
+                      </a:extLst>
+                    </a:blip>
                     <a:stretch>
                       <a:fillRect/>
                     </a:stretch>
@@ -728,7 +887,7 @@
                   <pic:spPr>
                     <a:xfrm>
                       <a:off x="0" y="0"/>
-                      <a:ext cx="4119695" cy="3165938"/>
+                      <a:ext cx="2552700" cy="1960880"/>
                     </a:xfrm>
                     <a:prstGeom prst="rect">
                       <a:avLst/>
@@ -737,7 +896,13 @@
                 </pic:pic>
               </a:graphicData>
             </a:graphic>
-          </wp:inline>
+            <wp14:sizeRelH relativeFrom="margin">
+              <wp14:pctWidth>0</wp14:pctWidth>
+            </wp14:sizeRelH>
+            <wp14:sizeRelV relativeFrom="margin">
+              <wp14:pctHeight>0</wp14:pctHeight>
+            </wp14:sizeRelV>
+          </wp:anchor>
         </w:drawing>
       </w:r>
     </w:p>

</xml_diff>

<commit_message>
Keep textures after load
</commit_message>
<xml_diff>
--- a/logbook.docx
+++ b/logbook.docx
@@ -752,47 +752,18 @@
     </w:p>
     <w:p>
       <w:r>
-        <w:t>Next I found a texture for the ground but it was in .</w:t>
-      </w:r>
-      <w:proofErr w:type="spellStart"/>
-      <w:r>
-        <w:t>png</w:t>
-      </w:r>
-      <w:proofErr w:type="spellEnd"/>
-      <w:r>
-        <w:t xml:space="preserve"> format so I opened up a sandbox and after playing around with the settings, managed to export a .ppm file that would work. I did have some trouble applying it so I used the </w:t>
-      </w:r>
-      <w:proofErr w:type="spellStart"/>
-      <w:r>
-        <w:t>createTexture</w:t>
-      </w:r>
-      <w:proofErr w:type="spellEnd"/>
-      <w:r>
-        <w:t xml:space="preserve"> function to put a random noise texture on the ground.</w:t>
-      </w:r>
-    </w:p>
-    <w:p>
-      <w:r>
         <w:drawing>
-          <wp:anchor distT="0" distB="0" distL="114300" distR="114300" simplePos="0" relativeHeight="251661312" behindDoc="1" locked="0" layoutInCell="1" allowOverlap="1" wp14:anchorId="4B871EFB" wp14:editId="34158AC1">
+          <wp:anchor distT="0" distB="0" distL="114300" distR="114300" simplePos="0" relativeHeight="251661312" behindDoc="1" locked="0" layoutInCell="1" allowOverlap="1" wp14:anchorId="4B871EFB" wp14:editId="1BDDDBE0">
             <wp:simplePos x="0" y="0"/>
             <wp:positionH relativeFrom="column">
-              <wp:posOffset>2571750</wp:posOffset>
+              <wp:posOffset>3590925</wp:posOffset>
             </wp:positionH>
-            <wp:positionV relativeFrom="paragraph">
-              <wp:posOffset>38735</wp:posOffset>
+            <wp:positionV relativeFrom="page">
+              <wp:posOffset>3800475</wp:posOffset>
             </wp:positionV>
-            <wp:extent cx="2819400" cy="1989455"/>
-            <wp:effectExtent l="0" t="0" r="0" b="0"/>
-            <wp:wrapTight wrapText="bothSides">
-              <wp:wrapPolygon edited="0">
-                <wp:start x="0" y="0"/>
-                <wp:lineTo x="0" y="21304"/>
-                <wp:lineTo x="21454" y="21304"/>
-                <wp:lineTo x="21454" y="0"/>
-                <wp:lineTo x="0" y="0"/>
-              </wp:wrapPolygon>
-            </wp:wrapTight>
+            <wp:extent cx="3152775" cy="2226310"/>
+            <wp:effectExtent l="0" t="0" r="9525" b="2540"/>
+            <wp:wrapSquare wrapText="bothSides"/>
             <wp:docPr id="74061489" name="Picture 1" descr="A satellite flying in the sky&#10;&#10;Description automatically generated with medium confidence"/>
             <wp:cNvGraphicFramePr>
               <a:graphicFrameLocks xmlns:a="http://schemas.openxmlformats.org/drawingml/2006/main" noChangeAspect="1"/>
@@ -819,7 +790,7 @@
                   <pic:spPr>
                     <a:xfrm>
                       <a:off x="0" y="0"/>
-                      <a:ext cx="2819400" cy="1989455"/>
+                      <a:ext cx="3152775" cy="2226310"/>
                     </a:xfrm>
                     <a:prstGeom prst="rect">
                       <a:avLst/>
@@ -838,30 +809,43 @@
         </w:drawing>
       </w:r>
       <w:r>
-        <w:rPr>
-          <w:noProof/>
-        </w:rPr>
+        <w:t>Next I found a texture for the ground but it was in .</w:t>
+      </w:r>
+      <w:proofErr w:type="spellStart"/>
+      <w:r>
+        <w:t>png</w:t>
+      </w:r>
+      <w:proofErr w:type="spellEnd"/>
+      <w:r>
+        <w:t xml:space="preserve"> format so I opened up a sandbox and after playing around with the settings, managed to export a .ppm file that would work. I did have some trouble applying it so I used the </w:t>
+      </w:r>
+      <w:proofErr w:type="spellStart"/>
+      <w:r>
+        <w:t>createTexture</w:t>
+      </w:r>
+      <w:proofErr w:type="spellEnd"/>
+      <w:r>
+        <w:t xml:space="preserve"> function to put a random noise texture on the ground.</w:t>
+      </w:r>
+      <w:r>
+        <w:t xml:space="preserve"> From here, I was able to modify the function to have it read from the file and convert the data into a texture.</w:t>
+      </w:r>
+    </w:p>
+    <w:p>
+      <w:r>
         <w:drawing>
-          <wp:anchor distT="0" distB="0" distL="114300" distR="114300" simplePos="0" relativeHeight="251660288" behindDoc="1" locked="0" layoutInCell="1" allowOverlap="1" wp14:anchorId="4039091D" wp14:editId="4AD6F8D9">
+          <wp:anchor distT="0" distB="0" distL="114300" distR="114300" simplePos="0" relativeHeight="251663360" behindDoc="0" locked="0" layoutInCell="1" allowOverlap="1" wp14:anchorId="138EAC89" wp14:editId="699EE553">
             <wp:simplePos x="0" y="0"/>
             <wp:positionH relativeFrom="margin">
               <wp:align>left</wp:align>
             </wp:positionH>
-            <wp:positionV relativeFrom="paragraph">
-              <wp:posOffset>38100</wp:posOffset>
+            <wp:positionV relativeFrom="page">
+              <wp:posOffset>2590165</wp:posOffset>
             </wp:positionV>
-            <wp:extent cx="2552700" cy="1960880"/>
-            <wp:effectExtent l="0" t="0" r="0" b="1270"/>
-            <wp:wrapTight wrapText="bothSides">
-              <wp:wrapPolygon edited="0">
-                <wp:start x="0" y="0"/>
-                <wp:lineTo x="0" y="21404"/>
-                <wp:lineTo x="21439" y="21404"/>
-                <wp:lineTo x="21439" y="0"/>
-                <wp:lineTo x="0" y="0"/>
-              </wp:wrapPolygon>
-            </wp:wrapTight>
-            <wp:docPr id="251336506" name="Picture 1" descr="A grey helicopter flying in the air&#10;&#10;Description automatically generated"/>
+            <wp:extent cx="3286125" cy="2252980"/>
+            <wp:effectExtent l="0" t="0" r="9525" b="0"/>
+            <wp:wrapSquare wrapText="bothSides"/>
+            <wp:docPr id="2036434964" name="Picture 1"/>
             <wp:cNvGraphicFramePr>
               <a:graphicFrameLocks xmlns:a="http://schemas.openxmlformats.org/drawingml/2006/main" noChangeAspect="1"/>
             </wp:cNvGraphicFramePr>
@@ -869,7 +853,7 @@
               <a:graphicData uri="http://schemas.openxmlformats.org/drawingml/2006/picture">
                 <pic:pic xmlns:pic="http://schemas.openxmlformats.org/drawingml/2006/picture">
                   <pic:nvPicPr>
-                    <pic:cNvPr id="251336506" name="Picture 1" descr="A grey helicopter flying in the air&#10;&#10;Description automatically generated"/>
+                    <pic:cNvPr id="2036434964" name=""/>
                     <pic:cNvPicPr/>
                   </pic:nvPicPr>
                   <pic:blipFill>
@@ -887,7 +871,7 @@
                   <pic:spPr>
                     <a:xfrm>
                       <a:off x="0" y="0"/>
-                      <a:ext cx="2552700" cy="1960880"/>
+                      <a:ext cx="3286125" cy="2252980"/>
                     </a:xfrm>
                     <a:prstGeom prst="rect">
                       <a:avLst/>
@@ -906,6 +890,17 @@
         </w:drawing>
       </w:r>
     </w:p>
+    <w:p/>
+    <w:p/>
+    <w:p/>
+    <w:p/>
+    <w:p/>
+    <w:p/>
+    <w:p/>
+    <w:p/>
+    <w:p/>
+    <w:p/>
+    <w:p/>
     <w:sectPr>
       <w:pgSz w:w="11906" w:h="16838"/>
       <w:pgMar w:top="720" w:right="720" w:bottom="720" w:left="720" w:header="708" w:footer="708" w:gutter="0"/>

</xml_diff>